<commit_message>
update bia khoa luan, de cuong chi tiet, nhan xet gvhd, gvpb
</commit_message>
<xml_diff>
--- a/BiaKhoaLuan.docx
+++ b/BiaKhoaLuan.docx
@@ -176,8 +176,6 @@
           <w:lang w:eastAsia="en-US"/>
         </w:rPr>
       </w:pPr>
-      <w:bookmarkStart w:id="0" w:name="_GoBack"/>
-      <w:bookmarkEnd w:id="0"/>
     </w:p>
     <w:p>
       <w:pPr>
@@ -257,62 +255,7 @@
           <w:szCs w:val="30"/>
           <w:lang w:eastAsia="en-US"/>
         </w:rPr>
-        <w:t>S</w:t>
-      </w:r>
-      <w:r>
-        <w:rPr>
-          <w:rFonts w:cs="Times New Roman"/>
-          <w:b/>
-          <w:color w:val="FF0000"/>
-          <w:sz w:val="30"/>
-          <w:szCs w:val="30"/>
-          <w:lang w:eastAsia="en-US"/>
-        </w:rPr>
-        <w:t>pam</w:t>
-      </w:r>
-      <w:r>
-        <w:rPr>
-          <w:rFonts w:cs="Times New Roman"/>
-          <w:b/>
-          <w:color w:val="FF0000"/>
-          <w:sz w:val="30"/>
-          <w:szCs w:val="30"/>
-          <w:lang w:eastAsia="en-US"/>
-        </w:rPr>
-        <w:t xml:space="preserve"> D</w:t>
-      </w:r>
-      <w:r>
-        <w:rPr>
-          <w:rFonts w:cs="Times New Roman"/>
-          <w:b/>
-          <w:color w:val="FF0000"/>
-          <w:sz w:val="30"/>
-          <w:szCs w:val="30"/>
-          <w:lang w:eastAsia="en-US"/>
-        </w:rPr>
-        <w:t>etection</w:t>
-      </w:r>
-      <w:r>
-        <w:rPr>
-          <w:rFonts w:cs="Times New Roman"/>
-          <w:b/>
-          <w:color w:val="FF0000"/>
-          <w:sz w:val="30"/>
-          <w:szCs w:val="30"/>
-          <w:lang w:eastAsia="en-US"/>
-        </w:rPr>
-        <w:t xml:space="preserve"> S</w:t>
-      </w:r>
-      <w:r>
-        <w:rPr>
-          <w:rFonts w:cs="Times New Roman"/>
-          <w:b/>
-          <w:color w:val="FF0000"/>
-          <w:sz w:val="30"/>
-          <w:szCs w:val="30"/>
-          <w:lang w:eastAsia="en-US"/>
-        </w:rPr>
-        <w:t>ystem</w:t>
+        <w:t>A Filter</w:t>
       </w:r>
       <w:r>
         <w:rPr>
@@ -952,63 +895,10 @@
                 <w:szCs w:val="30"/>
                 <w:lang w:eastAsia="en-US"/>
               </w:rPr>
-              <w:t>S</w:t>
+              <w:t>A Filter</w:t>
             </w:r>
-            <w:r>
-              <w:rPr>
-                <w:rFonts w:cs="Times New Roman"/>
-                <w:b/>
-                <w:color w:val="FF0000"/>
-                <w:sz w:val="30"/>
-                <w:szCs w:val="30"/>
-                <w:lang w:eastAsia="en-US"/>
-              </w:rPr>
-              <w:t>pam</w:t>
-            </w:r>
-            <w:r>
-              <w:rPr>
-                <w:rFonts w:cs="Times New Roman"/>
-                <w:b/>
-                <w:color w:val="FF0000"/>
-                <w:sz w:val="30"/>
-                <w:szCs w:val="30"/>
-                <w:lang w:eastAsia="en-US"/>
-              </w:rPr>
-              <w:t xml:space="preserve"> D</w:t>
-            </w:r>
-            <w:r>
-              <w:rPr>
-                <w:rFonts w:cs="Times New Roman"/>
-                <w:b/>
-                <w:color w:val="FF0000"/>
-                <w:sz w:val="30"/>
-                <w:szCs w:val="30"/>
-                <w:lang w:eastAsia="en-US"/>
-              </w:rPr>
-              <w:t>etection</w:t>
-            </w:r>
-            <w:r>
-              <w:rPr>
-                <w:rFonts w:cs="Times New Roman"/>
-                <w:b/>
-                <w:color w:val="FF0000"/>
-                <w:sz w:val="30"/>
-                <w:szCs w:val="30"/>
-                <w:lang w:eastAsia="en-US"/>
-              </w:rPr>
-              <w:t xml:space="preserve"> S</w:t>
-            </w:r>
-            <w:r>
-              <w:rPr>
-                <w:rFonts w:cs="Times New Roman"/>
-                <w:b/>
-                <w:color w:val="FF0000"/>
-                <w:sz w:val="30"/>
-                <w:szCs w:val="30"/>
-                <w:lang w:eastAsia="en-US"/>
-              </w:rPr>
-              <w:t>ystem</w:t>
-            </w:r>
+            <w:bookmarkStart w:id="0" w:name="_GoBack"/>
+            <w:bookmarkEnd w:id="0"/>
             <w:r>
               <w:rPr>
                 <w:rFonts w:cs="Times New Roman"/>

</xml_diff>